<commit_message>
Added more to IdeaPresentation
</commit_message>
<xml_diff>
--- a/Ideas/IdeaPresentation.docx
+++ b/Ideas/IdeaPresentation.docx
@@ -118,15 +118,40 @@
         <w:t xml:space="preserve"> </w:t>
       </w:r>
     </w:p>
-    <w:p/>
-    <w:p>
-      <w:r>
+    <w:p>
+      <w:pPr>
+        <w:rPr>
+          <w:sz w:val="24"/>
+          <w:szCs w:val="24"/>
+        </w:rPr>
+      </w:pPr>
+    </w:p>
+    <w:p>
+      <w:pPr>
+        <w:rPr>
+          <w:sz w:val="24"/>
+          <w:szCs w:val="24"/>
+        </w:rPr>
+      </w:pPr>
+      <w:r>
+        <w:rPr>
+          <w:sz w:val="24"/>
+          <w:szCs w:val="24"/>
+        </w:rPr>
         <w:t>Start menu</w:t>
       </w:r>
       <w:r>
+        <w:rPr>
+          <w:sz w:val="24"/>
+          <w:szCs w:val="24"/>
+        </w:rPr>
         <w:t xml:space="preserve"> concept</w:t>
       </w:r>
       <w:r>
+        <w:rPr>
+          <w:sz w:val="24"/>
+          <w:szCs w:val="24"/>
+        </w:rPr>
         <w:t>:</w:t>
       </w:r>
     </w:p>
@@ -153,7 +178,7 @@
                     </pic:cNvPicPr>
                   </pic:nvPicPr>
                   <pic:blipFill>
-                    <a:blip r:embed="rId5">
+                    <a:blip r:embed="rId7">
                       <a:extLst>
                         <a:ext uri="{28A0092B-C50C-407E-A947-70E740481C1C}">
                           <a14:useLocalDpi xmlns:a14="http://schemas.microsoft.com/office/drawing/2010/main" val="0"/>
@@ -223,7 +248,179 @@
       </w:r>
     </w:p>
     <w:p/>
+    <w:p>
+      <w:r>
+        <w:t>This is a basic flow chart outlining the barebones of the game loop and handeEvents subprocess. The gameloop will be run when playing a level. The mainloop will call this when a level is clicked on in the menu selector.</w:t>
+      </w:r>
+    </w:p>
+    <w:p>
+      <w:r>
+        <w:drawing>
+          <wp:inline distT="0" distB="0" distL="0" distR="0" wp14:anchorId="4A1B72D1" wp14:editId="1F85FB79">
+            <wp:extent cx="5731510" cy="6125845"/>
+            <wp:effectExtent l="0" t="0" r="2540" b="8255"/>
+            <wp:docPr id="4" name="Picture 4" descr="Diagram&#10;&#10;Description automatically generated"/>
+            <wp:cNvGraphicFramePr>
+              <a:graphicFrameLocks xmlns:a="http://schemas.openxmlformats.org/drawingml/2006/main" noChangeAspect="1"/>
+            </wp:cNvGraphicFramePr>
+            <a:graphic xmlns:a="http://schemas.openxmlformats.org/drawingml/2006/main">
+              <a:graphicData uri="http://schemas.openxmlformats.org/drawingml/2006/picture">
+                <pic:pic xmlns:pic="http://schemas.openxmlformats.org/drawingml/2006/picture">
+                  <pic:nvPicPr>
+                    <pic:cNvPr id="4" name="Picture 4" descr="Diagram&#10;&#10;Description automatically generated"/>
+                    <pic:cNvPicPr/>
+                  </pic:nvPicPr>
+                  <pic:blipFill>
+                    <a:blip r:embed="rId8"/>
+                    <a:stretch>
+                      <a:fillRect/>
+                    </a:stretch>
+                  </pic:blipFill>
+                  <pic:spPr>
+                    <a:xfrm>
+                      <a:off x="0" y="0"/>
+                      <a:ext cx="5731510" cy="6125845"/>
+                    </a:xfrm>
+                    <a:prstGeom prst="rect">
+                      <a:avLst/>
+                    </a:prstGeom>
+                  </pic:spPr>
+                </pic:pic>
+              </a:graphicData>
+            </a:graphic>
+          </wp:inline>
+        </w:drawing>
+      </w:r>
+    </w:p>
     <w:p/>
+    <w:p/>
+    <w:p/>
+    <w:p/>
+    <w:p>
+      <w:pPr>
+        <w:rPr>
+          <w:sz w:val="28"/>
+          <w:szCs w:val="28"/>
+          <w:u w:val="single"/>
+        </w:rPr>
+      </w:pPr>
+      <w:r>
+        <w:rPr>
+          <w:sz w:val="28"/>
+          <w:szCs w:val="28"/>
+          <w:u w:val="single"/>
+        </w:rPr>
+        <w:lastRenderedPageBreak/>
+        <w:t>Requirements</w:t>
+      </w:r>
+    </w:p>
+    <w:p>
+      <w:r>
+        <w:t>System Requirements:</w:t>
+      </w:r>
+    </w:p>
+    <w:p>
+      <w:pPr>
+        <w:pStyle w:val="ListParagraph"/>
+        <w:numPr>
+          <w:ilvl w:val="0"/>
+          <w:numId w:val="2"/>
+        </w:numPr>
+      </w:pPr>
+      <w:r>
+        <w:t>Java installed on any operating system (Swing is platform independent)</w:t>
+      </w:r>
+    </w:p>
+    <w:p>
+      <w:pPr>
+        <w:pStyle w:val="ListParagraph"/>
+        <w:numPr>
+          <w:ilvl w:val="0"/>
+          <w:numId w:val="2"/>
+        </w:numPr>
+      </w:pPr>
+      <w:r>
+        <w:t>Keyboard</w:t>
+      </w:r>
+    </w:p>
+    <w:p>
+      <w:pPr>
+        <w:pStyle w:val="ListParagraph"/>
+        <w:numPr>
+          <w:ilvl w:val="0"/>
+          <w:numId w:val="2"/>
+        </w:numPr>
+      </w:pPr>
+      <w:r>
+        <w:t>Mouse</w:t>
+      </w:r>
+    </w:p>
+    <w:p/>
+    <w:p>
+      <w:r>
+        <w:t>User requirements:</w:t>
+      </w:r>
+    </w:p>
+    <w:p>
+      <w:pPr>
+        <w:pStyle w:val="ListParagraph"/>
+        <w:numPr>
+          <w:ilvl w:val="0"/>
+          <w:numId w:val="2"/>
+        </w:numPr>
+      </w:pPr>
+      <w:r>
+        <w:t>The menus must be easy to navigate</w:t>
+      </w:r>
+      <w:r>
+        <w:t>.</w:t>
+      </w:r>
+    </w:p>
+    <w:p>
+      <w:pPr>
+        <w:pStyle w:val="ListParagraph"/>
+        <w:numPr>
+          <w:ilvl w:val="0"/>
+          <w:numId w:val="2"/>
+        </w:numPr>
+      </w:pPr>
+      <w:r>
+        <w:t>The controls must be simple enough that anyone can use them</w:t>
+      </w:r>
+      <w:r>
+        <w:t>.</w:t>
+      </w:r>
+    </w:p>
+    <w:p>
+      <w:pPr>
+        <w:pStyle w:val="ListParagraph"/>
+        <w:numPr>
+          <w:ilvl w:val="0"/>
+          <w:numId w:val="2"/>
+        </w:numPr>
+      </w:pPr>
+      <w:r>
+        <w:t>Must have enough gameplay to keep the user entertained</w:t>
+      </w:r>
+      <w:r>
+        <w:t>.</w:t>
+      </w:r>
+    </w:p>
+    <w:p>
+      <w:pPr>
+        <w:pStyle w:val="ListParagraph"/>
+        <w:numPr>
+          <w:ilvl w:val="0"/>
+          <w:numId w:val="2"/>
+        </w:numPr>
+      </w:pPr>
+      <w:r>
+        <w:t>Should be able to have the window full screen or windowed.</w:t>
+      </w:r>
+      <w:r>
+        <w:br/>
+      </w:r>
+    </w:p>
     <w:sectPr>
       <w:pgSz w:w="11906" w:h="16838"/>
       <w:pgMar w:top="1440" w:right="1440" w:bottom="1440" w:left="1440" w:header="708" w:footer="708" w:gutter="0"/>
@@ -234,9 +431,172 @@
 </w:document>
 </file>
 
+<file path=word/endnotes.xml><?xml version="1.0" encoding="utf-8"?>
+<w:endnotes xmlns:wpc="http://schemas.microsoft.com/office/word/2010/wordprocessingCanvas" xmlns:cx="http://schemas.microsoft.com/office/drawing/2014/chartex" xmlns:cx1="http://schemas.microsoft.com/office/drawing/2015/9/8/chartex" xmlns:cx2="http://schemas.microsoft.com/office/drawing/2015/10/21/chartex" xmlns:cx3="http://schemas.microsoft.com/office/drawing/2016/5/9/chartex" xmlns:cx4="http://schemas.microsoft.com/office/drawing/2016/5/10/chartex" xmlns:cx5="http://schemas.microsoft.com/office/drawing/2016/5/11/chartex" xmlns:cx6="http://schemas.microsoft.com/office/drawing/2016/5/12/chartex" xmlns:cx7="http://schemas.microsoft.com/office/drawing/2016/5/13/chartex" xmlns:cx8="http://schemas.microsoft.com/office/drawing/2016/5/14/chartex" xmlns:mc="http://schemas.openxmlformats.org/markup-compatibility/2006" xmlns:aink="http://schemas.microsoft.com/office/drawing/2016/ink" xmlns:am3d="http://schemas.microsoft.com/office/drawing/2017/model3d" xmlns:o="urn:schemas-microsoft-com:office:office" xmlns:oel="http://schemas.microsoft.com/office/2019/extlst" xmlns:r="http://schemas.openxmlformats.org/officeDocument/2006/relationships" xmlns:m="http://schemas.openxmlformats.org/officeDocument/2006/math" xmlns:v="urn:schemas-microsoft-com:vml" xmlns:wp14="http://schemas.microsoft.com/office/word/2010/wordprocessingDrawing" xmlns:wp="http://schemas.openxmlformats.org/drawingml/2006/wordprocessingDrawing" xmlns:w10="urn:schemas-microsoft-com:office:word" xmlns:w="http://schemas.openxmlformats.org/wordprocessingml/2006/main" xmlns:w14="http://schemas.microsoft.com/office/word/2010/wordml" xmlns:w15="http://schemas.microsoft.com/office/word/2012/wordml" xmlns:w16cex="http://schemas.microsoft.com/office/word/2018/wordml/cex" xmlns:w16cid="http://schemas.microsoft.com/office/word/2016/wordml/cid" xmlns:w16="http://schemas.microsoft.com/office/word/2018/wordml" xmlns:w16sdtdh="http://schemas.microsoft.com/office/word/2020/wordml/sdtdatahash" xmlns:w16se="http://schemas.microsoft.com/office/word/2015/wordml/symex" xmlns:wpg="http://schemas.microsoft.com/office/word/2010/wordprocessingGroup" xmlns:wpi="http://schemas.microsoft.com/office/word/2010/wordprocessingInk" xmlns:wne="http://schemas.microsoft.com/office/word/2006/wordml" xmlns:wps="http://schemas.microsoft.com/office/word/2010/wordprocessingShape" mc:Ignorable="w14 w15 w16se w16cid w16 w16cex w16sdtdh wp14">
+  <w:endnote w:type="separator" w:id="-1">
+    <w:p>
+      <w:pPr>
+        <w:spacing w:after="0" w:line="240" w:lineRule="auto"/>
+      </w:pPr>
+      <w:r>
+        <w:separator/>
+      </w:r>
+    </w:p>
+  </w:endnote>
+  <w:endnote w:type="continuationSeparator" w:id="0">
+    <w:p>
+      <w:pPr>
+        <w:spacing w:after="0" w:line="240" w:lineRule="auto"/>
+      </w:pPr>
+      <w:r>
+        <w:continuationSeparator/>
+      </w:r>
+    </w:p>
+  </w:endnote>
+</w:endnotes>
+</file>
+
+<file path=word/footnotes.xml><?xml version="1.0" encoding="utf-8"?>
+<w:footnotes xmlns:wpc="http://schemas.microsoft.com/office/word/2010/wordprocessingCanvas" xmlns:cx="http://schemas.microsoft.com/office/drawing/2014/chartex" xmlns:cx1="http://schemas.microsoft.com/office/drawing/2015/9/8/chartex" xmlns:cx2="http://schemas.microsoft.com/office/drawing/2015/10/21/chartex" xmlns:cx3="http://schemas.microsoft.com/office/drawing/2016/5/9/chartex" xmlns:cx4="http://schemas.microsoft.com/office/drawing/2016/5/10/chartex" xmlns:cx5="http://schemas.microsoft.com/office/drawing/2016/5/11/chartex" xmlns:cx6="http://schemas.microsoft.com/office/drawing/2016/5/12/chartex" xmlns:cx7="http://schemas.microsoft.com/office/drawing/2016/5/13/chartex" xmlns:cx8="http://schemas.microsoft.com/office/drawing/2016/5/14/chartex" xmlns:mc="http://schemas.openxmlformats.org/markup-compatibility/2006" xmlns:aink="http://schemas.microsoft.com/office/drawing/2016/ink" xmlns:am3d="http://schemas.microsoft.com/office/drawing/2017/model3d" xmlns:o="urn:schemas-microsoft-com:office:office" xmlns:oel="http://schemas.microsoft.com/office/2019/extlst" xmlns:r="http://schemas.openxmlformats.org/officeDocument/2006/relationships" xmlns:m="http://schemas.openxmlformats.org/officeDocument/2006/math" xmlns:v="urn:schemas-microsoft-com:vml" xmlns:wp14="http://schemas.microsoft.com/office/word/2010/wordprocessingDrawing" xmlns:wp="http://schemas.openxmlformats.org/drawingml/2006/wordprocessingDrawing" xmlns:w10="urn:schemas-microsoft-com:office:word" xmlns:w="http://schemas.openxmlformats.org/wordprocessingml/2006/main" xmlns:w14="http://schemas.microsoft.com/office/word/2010/wordml" xmlns:w15="http://schemas.microsoft.com/office/word/2012/wordml" xmlns:w16cex="http://schemas.microsoft.com/office/word/2018/wordml/cex" xmlns:w16cid="http://schemas.microsoft.com/office/word/2016/wordml/cid" xmlns:w16="http://schemas.microsoft.com/office/word/2018/wordml" xmlns:w16sdtdh="http://schemas.microsoft.com/office/word/2020/wordml/sdtdatahash" xmlns:w16se="http://schemas.microsoft.com/office/word/2015/wordml/symex" xmlns:wpg="http://schemas.microsoft.com/office/word/2010/wordprocessingGroup" xmlns:wpi="http://schemas.microsoft.com/office/word/2010/wordprocessingInk" xmlns:wne="http://schemas.microsoft.com/office/word/2006/wordml" xmlns:wps="http://schemas.microsoft.com/office/word/2010/wordprocessingShape" mc:Ignorable="w14 w15 w16se w16cid w16 w16cex w16sdtdh wp14">
+  <w:footnote w:type="separator" w:id="-1">
+    <w:p>
+      <w:pPr>
+        <w:spacing w:after="0" w:line="240" w:lineRule="auto"/>
+      </w:pPr>
+      <w:r>
+        <w:separator/>
+      </w:r>
+    </w:p>
+  </w:footnote>
+  <w:footnote w:type="continuationSeparator" w:id="0">
+    <w:p>
+      <w:pPr>
+        <w:spacing w:after="0" w:line="240" w:lineRule="auto"/>
+      </w:pPr>
+      <w:r>
+        <w:continuationSeparator/>
+      </w:r>
+    </w:p>
+  </w:footnote>
+</w:footnotes>
+</file>
+
 <file path=word/numbering.xml><?xml version="1.0" encoding="utf-8"?>
 <w:numbering xmlns:wpc="http://schemas.microsoft.com/office/word/2010/wordprocessingCanvas" xmlns:cx="http://schemas.microsoft.com/office/drawing/2014/chartex" xmlns:cx1="http://schemas.microsoft.com/office/drawing/2015/9/8/chartex" xmlns:cx2="http://schemas.microsoft.com/office/drawing/2015/10/21/chartex" xmlns:cx3="http://schemas.microsoft.com/office/drawing/2016/5/9/chartex" xmlns:cx4="http://schemas.microsoft.com/office/drawing/2016/5/10/chartex" xmlns:cx5="http://schemas.microsoft.com/office/drawing/2016/5/11/chartex" xmlns:cx6="http://schemas.microsoft.com/office/drawing/2016/5/12/chartex" xmlns:cx7="http://schemas.microsoft.com/office/drawing/2016/5/13/chartex" xmlns:cx8="http://schemas.microsoft.com/office/drawing/2016/5/14/chartex" xmlns:mc="http://schemas.openxmlformats.org/markup-compatibility/2006" xmlns:aink="http://schemas.microsoft.com/office/drawing/2016/ink" xmlns:am3d="http://schemas.microsoft.com/office/drawing/2017/model3d" xmlns:o="urn:schemas-microsoft-com:office:office" xmlns:oel="http://schemas.microsoft.com/office/2019/extlst" xmlns:r="http://schemas.openxmlformats.org/officeDocument/2006/relationships" xmlns:m="http://schemas.openxmlformats.org/officeDocument/2006/math" xmlns:v="urn:schemas-microsoft-com:vml" xmlns:wp14="http://schemas.microsoft.com/office/word/2010/wordprocessingDrawing" xmlns:wp="http://schemas.openxmlformats.org/drawingml/2006/wordprocessingDrawing" xmlns:w10="urn:schemas-microsoft-com:office:word" xmlns:w="http://schemas.openxmlformats.org/wordprocessingml/2006/main" xmlns:w14="http://schemas.microsoft.com/office/word/2010/wordml" xmlns:w15="http://schemas.microsoft.com/office/word/2012/wordml" xmlns:w16cex="http://schemas.microsoft.com/office/word/2018/wordml/cex" xmlns:w16cid="http://schemas.microsoft.com/office/word/2016/wordml/cid" xmlns:w16="http://schemas.microsoft.com/office/word/2018/wordml" xmlns:w16sdtdh="http://schemas.microsoft.com/office/word/2020/wordml/sdtdatahash" xmlns:w16se="http://schemas.microsoft.com/office/word/2015/wordml/symex" xmlns:wpg="http://schemas.microsoft.com/office/word/2010/wordprocessingGroup" xmlns:wpi="http://schemas.microsoft.com/office/word/2010/wordprocessingInk" xmlns:wne="http://schemas.microsoft.com/office/word/2006/wordml" xmlns:wps="http://schemas.microsoft.com/office/word/2010/wordprocessingShape" mc:Ignorable="w14 w15 w16se w16cid w16 w16cex w16sdtdh wp14">
   <w:abstractNum w:abstractNumId="0" w15:restartNumberingAfterBreak="0">
+    <w:nsid w:val="54644B10"/>
+    <w:multiLevelType w:val="hybridMultilevel"/>
+    <w:tmpl w:val="7FB242B6"/>
+    <w:lvl w:ilvl="0" w:tplc="08090001">
+      <w:start w:val="1"/>
+      <w:numFmt w:val="bullet"/>
+      <w:lvlText w:val=""/>
+      <w:lvlJc w:val="left"/>
+      <w:pPr>
+        <w:ind w:left="720" w:hanging="360"/>
+      </w:pPr>
+      <w:rPr>
+        <w:rFonts w:ascii="Symbol" w:hAnsi="Symbol" w:hint="default"/>
+      </w:rPr>
+    </w:lvl>
+    <w:lvl w:ilvl="1" w:tplc="08090003" w:tentative="1">
+      <w:start w:val="1"/>
+      <w:numFmt w:val="bullet"/>
+      <w:lvlText w:val="o"/>
+      <w:lvlJc w:val="left"/>
+      <w:pPr>
+        <w:ind w:left="1440" w:hanging="360"/>
+      </w:pPr>
+      <w:rPr>
+        <w:rFonts w:ascii="Courier New" w:hAnsi="Courier New" w:cs="Courier New" w:hint="default"/>
+      </w:rPr>
+    </w:lvl>
+    <w:lvl w:ilvl="2" w:tplc="08090005" w:tentative="1">
+      <w:start w:val="1"/>
+      <w:numFmt w:val="bullet"/>
+      <w:lvlText w:val=""/>
+      <w:lvlJc w:val="left"/>
+      <w:pPr>
+        <w:ind w:left="2160" w:hanging="360"/>
+      </w:pPr>
+      <w:rPr>
+        <w:rFonts w:ascii="Wingdings" w:hAnsi="Wingdings" w:hint="default"/>
+      </w:rPr>
+    </w:lvl>
+    <w:lvl w:ilvl="3" w:tplc="08090001" w:tentative="1">
+      <w:start w:val="1"/>
+      <w:numFmt w:val="bullet"/>
+      <w:lvlText w:val=""/>
+      <w:lvlJc w:val="left"/>
+      <w:pPr>
+        <w:ind w:left="2880" w:hanging="360"/>
+      </w:pPr>
+      <w:rPr>
+        <w:rFonts w:ascii="Symbol" w:hAnsi="Symbol" w:hint="default"/>
+      </w:rPr>
+    </w:lvl>
+    <w:lvl w:ilvl="4" w:tplc="08090003" w:tentative="1">
+      <w:start w:val="1"/>
+      <w:numFmt w:val="bullet"/>
+      <w:lvlText w:val="o"/>
+      <w:lvlJc w:val="left"/>
+      <w:pPr>
+        <w:ind w:left="3600" w:hanging="360"/>
+      </w:pPr>
+      <w:rPr>
+        <w:rFonts w:ascii="Courier New" w:hAnsi="Courier New" w:cs="Courier New" w:hint="default"/>
+      </w:rPr>
+    </w:lvl>
+    <w:lvl w:ilvl="5" w:tplc="08090005" w:tentative="1">
+      <w:start w:val="1"/>
+      <w:numFmt w:val="bullet"/>
+      <w:lvlText w:val=""/>
+      <w:lvlJc w:val="left"/>
+      <w:pPr>
+        <w:ind w:left="4320" w:hanging="360"/>
+      </w:pPr>
+      <w:rPr>
+        <w:rFonts w:ascii="Wingdings" w:hAnsi="Wingdings" w:hint="default"/>
+      </w:rPr>
+    </w:lvl>
+    <w:lvl w:ilvl="6" w:tplc="08090001" w:tentative="1">
+      <w:start w:val="1"/>
+      <w:numFmt w:val="bullet"/>
+      <w:lvlText w:val=""/>
+      <w:lvlJc w:val="left"/>
+      <w:pPr>
+        <w:ind w:left="5040" w:hanging="360"/>
+      </w:pPr>
+      <w:rPr>
+        <w:rFonts w:ascii="Symbol" w:hAnsi="Symbol" w:hint="default"/>
+      </w:rPr>
+    </w:lvl>
+    <w:lvl w:ilvl="7" w:tplc="08090003" w:tentative="1">
+      <w:start w:val="1"/>
+      <w:numFmt w:val="bullet"/>
+      <w:lvlText w:val="o"/>
+      <w:lvlJc w:val="left"/>
+      <w:pPr>
+        <w:ind w:left="5760" w:hanging="360"/>
+      </w:pPr>
+      <w:rPr>
+        <w:rFonts w:ascii="Courier New" w:hAnsi="Courier New" w:cs="Courier New" w:hint="default"/>
+      </w:rPr>
+    </w:lvl>
+    <w:lvl w:ilvl="8" w:tplc="08090005" w:tentative="1">
+      <w:start w:val="1"/>
+      <w:numFmt w:val="bullet"/>
+      <w:lvlText w:val=""/>
+      <w:lvlJc w:val="left"/>
+      <w:pPr>
+        <w:ind w:left="6480" w:hanging="360"/>
+      </w:pPr>
+      <w:rPr>
+        <w:rFonts w:ascii="Wingdings" w:hAnsi="Wingdings" w:hint="default"/>
+      </w:rPr>
+    </w:lvl>
+  </w:abstractNum>
+  <w:abstractNum w:abstractNumId="1" w15:restartNumberingAfterBreak="0">
     <w:nsid w:val="7CBA2E8D"/>
     <w:multiLevelType w:val="hybridMultilevel"/>
     <w:tmpl w:val="15409624"/>
@@ -350,6 +710,9 @@
     </w:lvl>
   </w:abstractNum>
   <w:num w:numId="1" w16cid:durableId="1409957951">
+    <w:abstractNumId w:val="1"/>
+  </w:num>
+  <w:num w:numId="2" w16cid:durableId="1079719697">
     <w:abstractNumId w:val="0"/>
   </w:num>
 </w:numbering>
@@ -757,7 +1120,6 @@
   <w:style w:type="character" w:default="1" w:styleId="DefaultParagraphFont">
     <w:name w:val="Default Paragraph Font"/>
     <w:uiPriority w:val="1"/>
-    <w:semiHidden/>
     <w:unhideWhenUsed/>
   </w:style>
   <w:style w:type="table" w:default="1" w:styleId="TableNormal">
@@ -791,6 +1153,50 @@
       <w:ind w:left="720"/>
       <w:contextualSpacing/>
     </w:pPr>
+  </w:style>
+  <w:style w:type="paragraph" w:styleId="Header">
+    <w:name w:val="header"/>
+    <w:basedOn w:val="Normal"/>
+    <w:link w:val="HeaderChar"/>
+    <w:uiPriority w:val="99"/>
+    <w:unhideWhenUsed/>
+    <w:rsid w:val="00A0638F"/>
+    <w:pPr>
+      <w:tabs>
+        <w:tab w:val="center" w:pos="4513"/>
+        <w:tab w:val="right" w:pos="9026"/>
+      </w:tabs>
+      <w:spacing w:after="0" w:line="240" w:lineRule="auto"/>
+    </w:pPr>
+  </w:style>
+  <w:style w:type="character" w:customStyle="1" w:styleId="HeaderChar">
+    <w:name w:val="Header Char"/>
+    <w:basedOn w:val="DefaultParagraphFont"/>
+    <w:link w:val="Header"/>
+    <w:uiPriority w:val="99"/>
+    <w:rsid w:val="00A0638F"/>
+  </w:style>
+  <w:style w:type="paragraph" w:styleId="Footer">
+    <w:name w:val="footer"/>
+    <w:basedOn w:val="Normal"/>
+    <w:link w:val="FooterChar"/>
+    <w:uiPriority w:val="99"/>
+    <w:unhideWhenUsed/>
+    <w:rsid w:val="00A0638F"/>
+    <w:pPr>
+      <w:tabs>
+        <w:tab w:val="center" w:pos="4513"/>
+        <w:tab w:val="right" w:pos="9026"/>
+      </w:tabs>
+      <w:spacing w:after="0" w:line="240" w:lineRule="auto"/>
+    </w:pPr>
+  </w:style>
+  <w:style w:type="character" w:customStyle="1" w:styleId="FooterChar">
+    <w:name w:val="Footer Char"/>
+    <w:basedOn w:val="DefaultParagraphFont"/>
+    <w:link w:val="Footer"/>
+    <w:uiPriority w:val="99"/>
+    <w:rsid w:val="00A0638F"/>
   </w:style>
 </w:styles>
 </file>

</xml_diff>

<commit_message>
Updated IdeaPresentation word document
</commit_message>
<xml_diff>
--- a/Ideas/IdeaPresentation.docx
+++ b/Ideas/IdeaPresentation.docx
@@ -38,13 +38,7 @@
         <w:t xml:space="preserve">The game will be for PC only and written in </w:t>
       </w:r>
       <w:r>
-        <w:t>Java. Java will be ideal for this as most PCs use Java</w:t>
-      </w:r>
-      <w:r>
-        <w:t xml:space="preserve"> and </w:t>
-      </w:r>
-      <w:r>
-        <w:t>it has an easy to use graphics library.</w:t>
+        <w:t>Java.</w:t>
       </w:r>
     </w:p>
     <w:p/>
@@ -219,16 +213,39 @@
         <w:t>button</w:t>
       </w:r>
       <w:r>
-        <w:t xml:space="preserve"> leads to a menu selector where you select which level to play, levels unlock after finishing the previous level (the first level is a tutorial).</w:t>
-      </w:r>
-      <w:r>
-        <w:t xml:space="preserve"> The Options menu will have things like the video and audio settings</w:t>
+        <w:t xml:space="preserve"> leads to a menu selector where you select which level to play </w:t>
+      </w:r>
+      <w:r>
+        <w:t>(</w:t>
+      </w:r>
+      <w:r>
+        <w:t>levels unlock after finishing the previous level</w:t>
+      </w:r>
+      <w:r>
+        <w:t xml:space="preserve"> - </w:t>
+      </w:r>
+      <w:r>
+        <w:t>the first level is a tutorial</w:t>
+      </w:r>
+      <w:r>
+        <w:t xml:space="preserve"> level that will teach the player the basic controls and, some of the enemies and the basic game concepts</w:t>
+      </w:r>
+      <w:r>
+        <w:t>).</w:t>
+      </w:r>
+      <w:r>
+        <w:t xml:space="preserve"> The Options menu will have </w:t>
+      </w:r>
+      <w:r>
+        <w:t>settings</w:t>
+      </w:r>
+      <w:r>
+        <w:t xml:space="preserve"> like the video and audio settings</w:t>
       </w:r>
       <w:r>
         <w:t>.</w:t>
       </w:r>
     </w:p>
-    <w:p/>
     <w:p>
       <w:pPr>
         <w:rPr>
@@ -244,21 +261,118 @@
           <w:u w:val="single"/>
         </w:rPr>
         <w:lastRenderedPageBreak/>
-        <w:t>Other Stuff</w:t>
+        <w:t>System Architecture:</w:t>
+      </w:r>
+    </w:p>
+    <w:p>
+      <w:r>
+        <w:t>The game will have 7 main classes:</w:t>
+      </w:r>
+    </w:p>
+    <w:p>
+      <w:pPr>
+        <w:pStyle w:val="ListParagraph"/>
+        <w:numPr>
+          <w:ilvl w:val="0"/>
+          <w:numId w:val="3"/>
+        </w:numPr>
+      </w:pPr>
+      <w:r>
+        <w:t>Rigidbody: includes functions for collisions as well as data such as the position and rotation.</w:t>
+      </w:r>
+    </w:p>
+    <w:p>
+      <w:pPr>
+        <w:pStyle w:val="ListParagraph"/>
+        <w:numPr>
+          <w:ilvl w:val="0"/>
+          <w:numId w:val="3"/>
+        </w:numPr>
+      </w:pPr>
+      <w:r>
+        <w:t>DynamicRigidbody (extends Rigidbody): contains functions for movement.</w:t>
+      </w:r>
+    </w:p>
+    <w:p>
+      <w:pPr>
+        <w:pStyle w:val="ListParagraph"/>
+        <w:numPr>
+          <w:ilvl w:val="0"/>
+          <w:numId w:val="3"/>
+        </w:numPr>
+      </w:pPr>
+      <w:r>
+        <w:t>Platform (extends Rigidbody): contains rendering of platforms.</w:t>
+      </w:r>
+    </w:p>
+    <w:p>
+      <w:pPr>
+        <w:pStyle w:val="ListParagraph"/>
+        <w:numPr>
+          <w:ilvl w:val="0"/>
+          <w:numId w:val="3"/>
+        </w:numPr>
+      </w:pPr>
+      <w:r>
+        <w:t xml:space="preserve">MovingPlatform (extends DynamicRigidbody): contains rendering, movement script </w:t>
+      </w:r>
+    </w:p>
+    <w:p>
+      <w:pPr>
+        <w:pStyle w:val="ListParagraph"/>
+        <w:numPr>
+          <w:ilvl w:val="0"/>
+          <w:numId w:val="3"/>
+        </w:numPr>
+      </w:pPr>
+      <w:r>
+        <w:t>Entity (Extends DynamicRigidbody): contains information about health, etc</w:t>
+      </w:r>
+    </w:p>
+    <w:p>
+      <w:pPr>
+        <w:pStyle w:val="ListParagraph"/>
+        <w:numPr>
+          <w:ilvl w:val="0"/>
+          <w:numId w:val="3"/>
+        </w:numPr>
+      </w:pPr>
+      <w:r>
+        <w:t>Player (extends Entity): includes movement controls as well as attacking.</w:t>
+      </w:r>
+    </w:p>
+    <w:p>
+      <w:pPr>
+        <w:pStyle w:val="ListParagraph"/>
+        <w:numPr>
+          <w:ilvl w:val="0"/>
+          <w:numId w:val="3"/>
+        </w:numPr>
+      </w:pPr>
+      <w:r>
+        <w:t>Enemy (extends Entity): includes enemy damage, Enemy movement AI.</w:t>
       </w:r>
     </w:p>
     <w:p/>
     <w:p>
       <w:r>
+        <w:t>Most other classes with be small variations of these classes (e.g. enemy or platform types). The gameplay will be made up of 2 main loops, the main “mainloop” and the secondary “gameloop”. The mainloop will be render the main menu, level selector as well as take inputs etc. Once a level is opened, the gameloop is called, this is a loop that deals with everything in the level, from rendering, movement, pause menu etc.</w:t>
+      </w:r>
+    </w:p>
+    <w:p>
+      <w:r>
         <w:t>This is a basic flow chart outlining the barebones of the game loop and handeEvents subprocess. The gameloop will be run when playing a level. The mainloop will call this when a level is clicked on in the menu selector.</w:t>
       </w:r>
     </w:p>
     <w:p>
       <w:r>
+        <w:rPr>
+          <w:noProof/>
+        </w:rPr>
         <w:drawing>
-          <wp:inline distT="0" distB="0" distL="0" distR="0" wp14:anchorId="4A1B72D1" wp14:editId="1F85FB79">
-            <wp:extent cx="5731510" cy="6125845"/>
-            <wp:effectExtent l="0" t="0" r="2540" b="8255"/>
+          <wp:inline distT="0" distB="0" distL="0" distR="0" wp14:anchorId="4A1B72D1" wp14:editId="1C41DFF5">
+            <wp:extent cx="4411980" cy="4715530"/>
+            <wp:effectExtent l="0" t="0" r="7620" b="8890"/>
             <wp:docPr id="4" name="Picture 4" descr="Diagram&#10;&#10;Description automatically generated"/>
             <wp:cNvGraphicFramePr>
               <a:graphicFrameLocks xmlns:a="http://schemas.openxmlformats.org/drawingml/2006/main" noChangeAspect="1"/>
@@ -279,7 +393,7 @@
                   <pic:spPr>
                     <a:xfrm>
                       <a:off x="0" y="0"/>
-                      <a:ext cx="5731510" cy="6125845"/>
+                      <a:ext cx="4426621" cy="4731178"/>
                     </a:xfrm>
                     <a:prstGeom prst="rect">
                       <a:avLst/>
@@ -292,10 +406,6 @@
         </w:drawing>
       </w:r>
     </w:p>
-    <w:p/>
-    <w:p/>
-    <w:p/>
-    <w:p/>
     <w:p>
       <w:pPr>
         <w:rPr>
@@ -419,6 +529,91 @@
       </w:r>
       <w:r>
         <w:br/>
+      </w:r>
+    </w:p>
+    <w:p/>
+    <w:p>
+      <w:pPr>
+        <w:rPr>
+          <w:sz w:val="28"/>
+          <w:szCs w:val="28"/>
+          <w:u w:val="single"/>
+        </w:rPr>
+      </w:pPr>
+      <w:r>
+        <w:rPr>
+          <w:sz w:val="28"/>
+          <w:szCs w:val="28"/>
+          <w:u w:val="single"/>
+        </w:rPr>
+        <w:t>Other platformers:</w:t>
+      </w:r>
+    </w:p>
+    <w:p/>
+    <w:p>
+      <w:r>
+        <w:rPr>
+          <w:noProof/>
+        </w:rPr>
+        <w:drawing>
+          <wp:inline distT="0" distB="0" distL="0" distR="0" wp14:anchorId="4E1F692E" wp14:editId="28CBD12A">
+            <wp:extent cx="4518660" cy="2537460"/>
+            <wp:effectExtent l="0" t="0" r="0" b="0"/>
+            <wp:docPr id="3" name="Picture 3" descr="Top 10 2D Mario Levels | WatchMojo.com"/>
+            <wp:cNvGraphicFramePr>
+              <a:graphicFrameLocks xmlns:a="http://schemas.openxmlformats.org/drawingml/2006/main" noChangeAspect="1"/>
+            </wp:cNvGraphicFramePr>
+            <a:graphic xmlns:a="http://schemas.openxmlformats.org/drawingml/2006/main">
+              <a:graphicData uri="http://schemas.openxmlformats.org/drawingml/2006/picture">
+                <pic:pic xmlns:pic="http://schemas.openxmlformats.org/drawingml/2006/picture">
+                  <pic:nvPicPr>
+                    <pic:cNvPr id="0" name="Picture 6" descr="Top 10 2D Mario Levels | WatchMojo.com"/>
+                    <pic:cNvPicPr>
+                      <a:picLocks noChangeAspect="1" noChangeArrowheads="1"/>
+                    </pic:cNvPicPr>
+                  </pic:nvPicPr>
+                  <pic:blipFill>
+                    <a:blip r:embed="rId9">
+                      <a:extLst>
+                        <a:ext uri="{28A0092B-C50C-407E-A947-70E740481C1C}">
+                          <a14:useLocalDpi xmlns:a14="http://schemas.microsoft.com/office/drawing/2010/main" val="0"/>
+                        </a:ext>
+                      </a:extLst>
+                    </a:blip>
+                    <a:srcRect/>
+                    <a:stretch>
+                      <a:fillRect/>
+                    </a:stretch>
+                  </pic:blipFill>
+                  <pic:spPr bwMode="auto">
+                    <a:xfrm>
+                      <a:off x="0" y="0"/>
+                      <a:ext cx="4518660" cy="2537460"/>
+                    </a:xfrm>
+                    <a:prstGeom prst="rect">
+                      <a:avLst/>
+                    </a:prstGeom>
+                    <a:noFill/>
+                    <a:ln>
+                      <a:noFill/>
+                    </a:ln>
+                  </pic:spPr>
+                </pic:pic>
+              </a:graphicData>
+            </a:graphic>
+          </wp:inline>
+        </w:drawing>
+      </w:r>
+    </w:p>
+    <w:p>
+      <w:r>
+        <w:t>Super Mario Bros, one of the most iconic platformer games ever. The player traverses the levels with only movement controls, killing enemies by jumping on their heads.</w:t>
+      </w:r>
+      <w:r>
+        <w:t xml:space="preserve"> </w:t>
+      </w:r>
+      <w:r>
+        <w:t xml:space="preserve">This game will have a large influence on what our project will be like as it is a successful example of what this kind of game will feel like. </w:t>
       </w:r>
     </w:p>
     <w:sectPr>
@@ -597,6 +792,119 @@
     </w:lvl>
   </w:abstractNum>
   <w:abstractNum w:abstractNumId="1" w15:restartNumberingAfterBreak="0">
+    <w:nsid w:val="65873DA2"/>
+    <w:multiLevelType w:val="hybridMultilevel"/>
+    <w:tmpl w:val="6CBE32E4"/>
+    <w:lvl w:ilvl="0" w:tplc="08090001">
+      <w:start w:val="1"/>
+      <w:numFmt w:val="bullet"/>
+      <w:lvlText w:val=""/>
+      <w:lvlJc w:val="left"/>
+      <w:pPr>
+        <w:ind w:left="720" w:hanging="360"/>
+      </w:pPr>
+      <w:rPr>
+        <w:rFonts w:ascii="Symbol" w:hAnsi="Symbol" w:hint="default"/>
+      </w:rPr>
+    </w:lvl>
+    <w:lvl w:ilvl="1" w:tplc="08090003" w:tentative="1">
+      <w:start w:val="1"/>
+      <w:numFmt w:val="bullet"/>
+      <w:lvlText w:val="o"/>
+      <w:lvlJc w:val="left"/>
+      <w:pPr>
+        <w:ind w:left="1440" w:hanging="360"/>
+      </w:pPr>
+      <w:rPr>
+        <w:rFonts w:ascii="Courier New" w:hAnsi="Courier New" w:cs="Courier New" w:hint="default"/>
+      </w:rPr>
+    </w:lvl>
+    <w:lvl w:ilvl="2" w:tplc="08090005" w:tentative="1">
+      <w:start w:val="1"/>
+      <w:numFmt w:val="bullet"/>
+      <w:lvlText w:val=""/>
+      <w:lvlJc w:val="left"/>
+      <w:pPr>
+        <w:ind w:left="2160" w:hanging="360"/>
+      </w:pPr>
+      <w:rPr>
+        <w:rFonts w:ascii="Wingdings" w:hAnsi="Wingdings" w:hint="default"/>
+      </w:rPr>
+    </w:lvl>
+    <w:lvl w:ilvl="3" w:tplc="08090001" w:tentative="1">
+      <w:start w:val="1"/>
+      <w:numFmt w:val="bullet"/>
+      <w:lvlText w:val=""/>
+      <w:lvlJc w:val="left"/>
+      <w:pPr>
+        <w:ind w:left="2880" w:hanging="360"/>
+      </w:pPr>
+      <w:rPr>
+        <w:rFonts w:ascii="Symbol" w:hAnsi="Symbol" w:hint="default"/>
+      </w:rPr>
+    </w:lvl>
+    <w:lvl w:ilvl="4" w:tplc="08090003" w:tentative="1">
+      <w:start w:val="1"/>
+      <w:numFmt w:val="bullet"/>
+      <w:lvlText w:val="o"/>
+      <w:lvlJc w:val="left"/>
+      <w:pPr>
+        <w:ind w:left="3600" w:hanging="360"/>
+      </w:pPr>
+      <w:rPr>
+        <w:rFonts w:ascii="Courier New" w:hAnsi="Courier New" w:cs="Courier New" w:hint="default"/>
+      </w:rPr>
+    </w:lvl>
+    <w:lvl w:ilvl="5" w:tplc="08090005" w:tentative="1">
+      <w:start w:val="1"/>
+      <w:numFmt w:val="bullet"/>
+      <w:lvlText w:val=""/>
+      <w:lvlJc w:val="left"/>
+      <w:pPr>
+        <w:ind w:left="4320" w:hanging="360"/>
+      </w:pPr>
+      <w:rPr>
+        <w:rFonts w:ascii="Wingdings" w:hAnsi="Wingdings" w:hint="default"/>
+      </w:rPr>
+    </w:lvl>
+    <w:lvl w:ilvl="6" w:tplc="08090001" w:tentative="1">
+      <w:start w:val="1"/>
+      <w:numFmt w:val="bullet"/>
+      <w:lvlText w:val=""/>
+      <w:lvlJc w:val="left"/>
+      <w:pPr>
+        <w:ind w:left="5040" w:hanging="360"/>
+      </w:pPr>
+      <w:rPr>
+        <w:rFonts w:ascii="Symbol" w:hAnsi="Symbol" w:hint="default"/>
+      </w:rPr>
+    </w:lvl>
+    <w:lvl w:ilvl="7" w:tplc="08090003" w:tentative="1">
+      <w:start w:val="1"/>
+      <w:numFmt w:val="bullet"/>
+      <w:lvlText w:val="o"/>
+      <w:lvlJc w:val="left"/>
+      <w:pPr>
+        <w:ind w:left="5760" w:hanging="360"/>
+      </w:pPr>
+      <w:rPr>
+        <w:rFonts w:ascii="Courier New" w:hAnsi="Courier New" w:cs="Courier New" w:hint="default"/>
+      </w:rPr>
+    </w:lvl>
+    <w:lvl w:ilvl="8" w:tplc="08090005" w:tentative="1">
+      <w:start w:val="1"/>
+      <w:numFmt w:val="bullet"/>
+      <w:lvlText w:val=""/>
+      <w:lvlJc w:val="left"/>
+      <w:pPr>
+        <w:ind w:left="6480" w:hanging="360"/>
+      </w:pPr>
+      <w:rPr>
+        <w:rFonts w:ascii="Wingdings" w:hAnsi="Wingdings" w:hint="default"/>
+      </w:rPr>
+    </w:lvl>
+  </w:abstractNum>
+  <w:abstractNum w:abstractNumId="2" w15:restartNumberingAfterBreak="0">
     <w:nsid w:val="7CBA2E8D"/>
     <w:multiLevelType w:val="hybridMultilevel"/>
     <w:tmpl w:val="15409624"/>
@@ -710,10 +1018,13 @@
     </w:lvl>
   </w:abstractNum>
   <w:num w:numId="1" w16cid:durableId="1409957951">
-    <w:abstractNumId w:val="1"/>
+    <w:abstractNumId w:val="2"/>
   </w:num>
   <w:num w:numId="2" w16cid:durableId="1079719697">
     <w:abstractNumId w:val="0"/>
+  </w:num>
+  <w:num w:numId="3" w16cid:durableId="574053217">
+    <w:abstractNumId w:val="1"/>
   </w:num>
 </w:numbering>
 </file>
@@ -1120,6 +1431,7 @@
   <w:style w:type="character" w:default="1" w:styleId="DefaultParagraphFont">
     <w:name w:val="Default Paragraph Font"/>
     <w:uiPriority w:val="1"/>
+    <w:semiHidden/>
     <w:unhideWhenUsed/>
   </w:style>
   <w:style w:type="table" w:default="1" w:styleId="TableNormal">

</xml_diff>

<commit_message>
Started the main Java program
</commit_message>
<xml_diff>
--- a/Ideas/IdeaPresentation.docx
+++ b/Ideas/IdeaPresentation.docx
@@ -106,7 +106,13 @@
         <w:t xml:space="preserve"> interface means that it </w:t>
       </w:r>
       <w:r>
-        <w:t>will be easy for any player to be able to navigate the menus game knowing exactly how to edit a specific setting or getting back to playing the game.</w:t>
+        <w:t xml:space="preserve">will be easy for any player to be able to navigate the game </w:t>
+      </w:r>
+      <w:r>
+        <w:t xml:space="preserve">menus, </w:t>
+      </w:r>
+      <w:r>
+        <w:t>knowing exactly how to edit a specific setting or getting back to playing the game.</w:t>
       </w:r>
       <w:r>
         <w:t xml:space="preserve"> </w:t>
@@ -213,7 +219,13 @@
         <w:t>button</w:t>
       </w:r>
       <w:r>
-        <w:t xml:space="preserve"> leads to a menu selector where you select which level to play </w:t>
+        <w:t xml:space="preserve"> leads to a </w:t>
+      </w:r>
+      <w:r>
+        <w:t>level</w:t>
+      </w:r>
+      <w:r>
+        <w:t xml:space="preserve"> selector where you select which level to play </w:t>
       </w:r>
       <w:r>
         <w:t>(</w:t>
@@ -234,13 +246,22 @@
         <w:t>).</w:t>
       </w:r>
       <w:r>
-        <w:t xml:space="preserve"> The Options menu will have </w:t>
+        <w:t xml:space="preserve"> The </w:t>
+      </w:r>
+      <w:r>
+        <w:t>o</w:t>
+      </w:r>
+      <w:r>
+        <w:t xml:space="preserve">ptions menu will have </w:t>
       </w:r>
       <w:r>
         <w:t>settings</w:t>
       </w:r>
       <w:r>
         <w:t xml:space="preserve"> like the video and audio settings</w:t>
+      </w:r>
+      <w:r>
+        <w:t>, the menu will also be accessible through the pause menu</w:t>
       </w:r>
       <w:r>
         <w:t>.</w:t>
@@ -277,8 +298,13 @@
           <w:numId w:val="3"/>
         </w:numPr>
       </w:pPr>
-      <w:r>
-        <w:t>Rigidbody: includes functions for collisions as well as data such as the position and rotation.</w:t>
+      <w:proofErr w:type="spellStart"/>
+      <w:r>
+        <w:t>Rigidbody</w:t>
+      </w:r>
+      <w:proofErr w:type="spellEnd"/>
+      <w:r>
+        <w:t>: includes functions for collisions as well as data such as the position and rotation.</w:t>
       </w:r>
     </w:p>
     <w:p>
@@ -289,8 +315,21 @@
           <w:numId w:val="3"/>
         </w:numPr>
       </w:pPr>
-      <w:r>
-        <w:t>DynamicRigidbody (extends Rigidbody): contains functions for movement.</w:t>
+      <w:proofErr w:type="spellStart"/>
+      <w:r>
+        <w:t>DynamicRigidbody</w:t>
+      </w:r>
+      <w:proofErr w:type="spellEnd"/>
+      <w:r>
+        <w:t xml:space="preserve"> (extends </w:t>
+      </w:r>
+      <w:proofErr w:type="spellStart"/>
+      <w:r>
+        <w:t>Rigidbody</w:t>
+      </w:r>
+      <w:proofErr w:type="spellEnd"/>
+      <w:r>
+        <w:t>): contains functions for movement.</w:t>
       </w:r>
     </w:p>
     <w:p>
@@ -302,7 +341,15 @@
         </w:numPr>
       </w:pPr>
       <w:r>
-        <w:t>Platform (extends Rigidbody): contains rendering of platforms.</w:t>
+        <w:t xml:space="preserve">Platform (extends </w:t>
+      </w:r>
+      <w:proofErr w:type="spellStart"/>
+      <w:r>
+        <w:t>Rigidbody</w:t>
+      </w:r>
+      <w:proofErr w:type="spellEnd"/>
+      <w:r>
+        <w:t>): contains rendering of platforms.</w:t>
       </w:r>
     </w:p>
     <w:p>
@@ -313,8 +360,21 @@
           <w:numId w:val="3"/>
         </w:numPr>
       </w:pPr>
-      <w:r>
-        <w:t xml:space="preserve">MovingPlatform (extends DynamicRigidbody): contains rendering, movement script </w:t>
+      <w:proofErr w:type="spellStart"/>
+      <w:r>
+        <w:t>MovingPlatform</w:t>
+      </w:r>
+      <w:proofErr w:type="spellEnd"/>
+      <w:r>
+        <w:t xml:space="preserve"> (extends </w:t>
+      </w:r>
+      <w:proofErr w:type="spellStart"/>
+      <w:r>
+        <w:t>DynamicRigidbody</w:t>
+      </w:r>
+      <w:proofErr w:type="spellEnd"/>
+      <w:r>
+        <w:t xml:space="preserve">): contains rendering, movement script </w:t>
       </w:r>
     </w:p>
     <w:p>
@@ -326,7 +386,15 @@
         </w:numPr>
       </w:pPr>
       <w:r>
-        <w:t>Entity (Extends DynamicRigidbody): contains information about health, etc</w:t>
+        <w:t xml:space="preserve">Entity (Extends </w:t>
+      </w:r>
+      <w:proofErr w:type="spellStart"/>
+      <w:r>
+        <w:t>DynamicRigidbody</w:t>
+      </w:r>
+      <w:proofErr w:type="spellEnd"/>
+      <w:r>
+        <w:t>): contains information about health, etc</w:t>
       </w:r>
     </w:p>
     <w:p>
@@ -356,12 +424,68 @@
     <w:p/>
     <w:p>
       <w:r>
-        <w:t>Most other classes with be small variations of these classes (e.g. enemy or platform types). The gameplay will be made up of 2 main loops, the main “mainloop” and the secondary “gameloop”. The mainloop will be render the main menu, level selector as well as take inputs etc. Once a level is opened, the gameloop is called, this is a loop that deals with everything in the level, from rendering, movement, pause menu etc.</w:t>
-      </w:r>
-    </w:p>
-    <w:p>
-      <w:r>
-        <w:t>This is a basic flow chart outlining the barebones of the game loop and handeEvents subprocess. The gameloop will be run when playing a level. The mainloop will call this when a level is clicked on in the menu selector.</w:t>
+        <w:t>Most other classes with be small variations of these classes (e.g. enemy or platform types). The gameplay will be made up of 2 main loops, the main “</w:t>
+      </w:r>
+      <w:proofErr w:type="spellStart"/>
+      <w:r>
+        <w:t>mainloop</w:t>
+      </w:r>
+      <w:proofErr w:type="spellEnd"/>
+      <w:r>
+        <w:t>” and the secondary “</w:t>
+      </w:r>
+      <w:proofErr w:type="spellStart"/>
+      <w:r>
+        <w:t>gameloop</w:t>
+      </w:r>
+      <w:proofErr w:type="spellEnd"/>
+      <w:r>
+        <w:t xml:space="preserve">”. The </w:t>
+      </w:r>
+      <w:proofErr w:type="spellStart"/>
+      <w:r>
+        <w:t>mainloop</w:t>
+      </w:r>
+      <w:proofErr w:type="spellEnd"/>
+      <w:r>
+        <w:t xml:space="preserve"> will be render the main menu, level selector as well as take inputs etc. Once a level is opened, the </w:t>
+      </w:r>
+      <w:proofErr w:type="spellStart"/>
+      <w:r>
+        <w:t>gameloop</w:t>
+      </w:r>
+      <w:proofErr w:type="spellEnd"/>
+      <w:r>
+        <w:t xml:space="preserve"> is called, this is a loop that deals with everything in the level, from rendering, movement, pause menu etc.</w:t>
+      </w:r>
+    </w:p>
+    <w:p>
+      <w:r>
+        <w:t xml:space="preserve">This is a basic flow chart outlining the barebones of the game loop and </w:t>
+      </w:r>
+      <w:proofErr w:type="spellStart"/>
+      <w:r>
+        <w:t>handeEvents</w:t>
+      </w:r>
+      <w:proofErr w:type="spellEnd"/>
+      <w:r>
+        <w:t xml:space="preserve"> subprocess. The </w:t>
+      </w:r>
+      <w:proofErr w:type="spellStart"/>
+      <w:r>
+        <w:t>gameloop</w:t>
+      </w:r>
+      <w:proofErr w:type="spellEnd"/>
+      <w:r>
+        <w:t xml:space="preserve"> will be run when playing a level. The </w:t>
+      </w:r>
+      <w:proofErr w:type="spellStart"/>
+      <w:r>
+        <w:t>mainloop</w:t>
+      </w:r>
+      <w:proofErr w:type="spellEnd"/>
+      <w:r>
+        <w:t xml:space="preserve"> will call this when a level is clicked on in the menu selector.</w:t>
       </w:r>
     </w:p>
     <w:p>
@@ -613,7 +737,13 @@
         <w:t xml:space="preserve"> </w:t>
       </w:r>
       <w:r>
-        <w:t xml:space="preserve">This game will have a large influence on what our project will be like as it is a successful example of what this kind of game will feel like. </w:t>
+        <w:t xml:space="preserve">This game will have a large influence on what our project will be like as it is a successful example of what this kind of game </w:t>
+      </w:r>
+      <w:r>
+        <w:t>could</w:t>
+      </w:r>
+      <w:r>
+        <w:t xml:space="preserve"> feel like. </w:t>
       </w:r>
     </w:p>
     <w:sectPr>

</xml_diff>